<commit_message>
added code for com dlls
</commit_message>
<xml_diff>
--- a/course-outline/Course Outline.docx
+++ b/course-outline/Course Outline.docx
@@ -538,11 +538,15 @@
           <w:ilvl w:val="0"/>
           <w:numId w:val="3"/>
         </w:numPr>
+        <w:rPr>
+          <w:highlight w:val="yellow"/>
+        </w:rPr>
       </w:pPr>
       <w:r>
         <w:rPr>
           <w:b/>
           <w:bCs/>
+          <w:highlight w:val="yellow"/>
         </w:rPr>
         <w:t>Introduction to Dynamic Link Libraries (DLLs)</w:t>
       </w:r>
@@ -553,8 +557,14 @@
           <w:ilvl w:val="1"/>
           <w:numId w:val="3"/>
         </w:numPr>
-      </w:pPr>
-      <w:r>
+        <w:rPr>
+          <w:highlight w:val="yellow"/>
+        </w:rPr>
+      </w:pPr>
+      <w:r>
+        <w:rPr>
+          <w:highlight w:val="yellow"/>
+        </w:rPr>
         <w:t>What is a DLL, and how does it work?</w:t>
       </w:r>
     </w:p>
@@ -564,8 +574,14 @@
           <w:ilvl w:val="1"/>
           <w:numId w:val="3"/>
         </w:numPr>
-      </w:pPr>
-      <w:r>
+        <w:rPr>
+          <w:highlight w:val="yellow"/>
+        </w:rPr>
+      </w:pPr>
+      <w:r>
+        <w:rPr>
+          <w:highlight w:val="yellow"/>
+        </w:rPr>
         <w:t>Difference between static and dynamic linking</w:t>
       </w:r>
     </w:p>
@@ -575,8 +591,14 @@
           <w:ilvl w:val="1"/>
           <w:numId w:val="3"/>
         </w:numPr>
-      </w:pPr>
-      <w:r>
+        <w:rPr>
+          <w:highlight w:val="yellow"/>
+        </w:rPr>
+      </w:pPr>
+      <w:r>
+        <w:rPr>
+          <w:highlight w:val="yellow"/>
+        </w:rPr>
         <w:t>Types of DLLs (Regular DLLs, Extension DLLs, COM DLLs)</w:t>
       </w:r>
     </w:p>
@@ -586,11 +608,15 @@
           <w:ilvl w:val="0"/>
           <w:numId w:val="3"/>
         </w:numPr>
+        <w:rPr>
+          <w:highlight w:val="yellow"/>
+        </w:rPr>
       </w:pPr>
       <w:r>
         <w:rPr>
           <w:b/>
           <w:bCs/>
+          <w:highlight w:val="yellow"/>
         </w:rPr>
         <w:t>Creating and Using DLLs in Visual C++</w:t>
       </w:r>
@@ -601,8 +627,14 @@
           <w:ilvl w:val="1"/>
           <w:numId w:val="3"/>
         </w:numPr>
-      </w:pPr>
-      <w:r>
+        <w:rPr>
+          <w:highlight w:val="yellow"/>
+        </w:rPr>
+      </w:pPr>
+      <w:r>
+        <w:rPr>
+          <w:highlight w:val="yellow"/>
+        </w:rPr>
         <w:t>Writing a simple DLL</w:t>
       </w:r>
     </w:p>
@@ -612,8 +644,14 @@
           <w:ilvl w:val="1"/>
           <w:numId w:val="3"/>
         </w:numPr>
-      </w:pPr>
-      <w:r>
+        <w:rPr>
+          <w:highlight w:val="yellow"/>
+        </w:rPr>
+      </w:pPr>
+      <w:r>
+        <w:rPr>
+          <w:highlight w:val="yellow"/>
+        </w:rPr>
         <w:t>Exporting and importing functions</w:t>
       </w:r>
     </w:p>
@@ -623,8 +661,14 @@
           <w:ilvl w:val="1"/>
           <w:numId w:val="3"/>
         </w:numPr>
-      </w:pPr>
-      <w:r>
+        <w:rPr>
+          <w:highlight w:val="yellow"/>
+        </w:rPr>
+      </w:pPr>
+      <w:r>
+        <w:rPr>
+          <w:highlight w:val="yellow"/>
+        </w:rPr>
         <w:t>Debugging DLLs</w:t>
       </w:r>
     </w:p>
@@ -634,11 +678,15 @@
           <w:ilvl w:val="0"/>
           <w:numId w:val="3"/>
         </w:numPr>
+        <w:rPr>
+          <w:highlight w:val="yellow"/>
+        </w:rPr>
       </w:pPr>
       <w:r>
         <w:rPr>
           <w:b/>
           <w:bCs/>
+          <w:highlight w:val="yellow"/>
         </w:rPr>
         <w:t>Practical Hands-On Session</w:t>
       </w:r>
@@ -649,8 +697,14 @@
           <w:ilvl w:val="1"/>
           <w:numId w:val="3"/>
         </w:numPr>
-      </w:pPr>
-      <w:r>
+        <w:rPr>
+          <w:highlight w:val="yellow"/>
+        </w:rPr>
+      </w:pPr>
+      <w:r>
+        <w:rPr>
+          <w:highlight w:val="yellow"/>
+        </w:rPr>
         <w:t>Developing and integrating DLLs</w:t>
       </w:r>
     </w:p>
@@ -660,8 +714,14 @@
           <w:ilvl w:val="1"/>
           <w:numId w:val="3"/>
         </w:numPr>
-      </w:pPr>
-      <w:r>
+        <w:rPr>
+          <w:highlight w:val="yellow"/>
+        </w:rPr>
+      </w:pPr>
+      <w:r>
+        <w:rPr>
+          <w:highlight w:val="yellow"/>
+        </w:rPr>
         <w:t>Testing and debugging DLL-related applications</w:t>
       </w:r>
     </w:p>
@@ -671,8 +731,14 @@
           <w:ilvl w:val="1"/>
           <w:numId w:val="3"/>
         </w:numPr>
-      </w:pPr>
-      <w:r>
+        <w:rPr>
+          <w:highlight w:val="yellow"/>
+        </w:rPr>
+      </w:pPr>
+      <w:r>
+        <w:rPr>
+          <w:highlight w:val="yellow"/>
+        </w:rPr>
         <w:t>Implementing IPC and multithreading concepts in a real-world scenario</w:t>
       </w:r>
     </w:p>

</xml_diff>

<commit_message>
added com and client
</commit_message>
<xml_diff>
--- a/course-outline/Course Outline.docx
+++ b/course-outline/Course Outline.docx
@@ -763,11 +763,15 @@
           <w:ilvl w:val="0"/>
           <w:numId w:val="4"/>
         </w:numPr>
+        <w:rPr>
+          <w:highlight w:val="yellow"/>
+        </w:rPr>
       </w:pPr>
       <w:r>
         <w:rPr>
           <w:b/>
           <w:bCs/>
+          <w:highlight w:val="yellow"/>
         </w:rPr>
         <w:t>Introduction to COM (Component Object Model)</w:t>
       </w:r>
@@ -778,8 +782,14 @@
           <w:ilvl w:val="1"/>
           <w:numId w:val="4"/>
         </w:numPr>
-      </w:pPr>
-      <w:r>
+        <w:rPr>
+          <w:highlight w:val="yellow"/>
+        </w:rPr>
+      </w:pPr>
+      <w:r>
+        <w:rPr>
+          <w:highlight w:val="yellow"/>
+        </w:rPr>
         <w:t>Overview of COM and its architecture</w:t>
       </w:r>
     </w:p>
@@ -789,8 +799,14 @@
           <w:ilvl w:val="1"/>
           <w:numId w:val="4"/>
         </w:numPr>
-      </w:pPr>
-      <w:r>
+        <w:rPr>
+          <w:highlight w:val="yellow"/>
+        </w:rPr>
+      </w:pPr>
+      <w:r>
+        <w:rPr>
+          <w:highlight w:val="yellow"/>
+        </w:rPr>
         <w:t>COM interfaces and classes</w:t>
       </w:r>
     </w:p>
@@ -800,8 +816,14 @@
           <w:ilvl w:val="1"/>
           <w:numId w:val="4"/>
         </w:numPr>
-      </w:pPr>
-      <w:r>
+        <w:rPr>
+          <w:highlight w:val="yellow"/>
+        </w:rPr>
+      </w:pPr>
+      <w:r>
+        <w:rPr>
+          <w:highlight w:val="yellow"/>
+        </w:rPr>
         <w:t>Creating and using COM objects</w:t>
       </w:r>
     </w:p>
@@ -811,8 +833,14 @@
           <w:ilvl w:val="1"/>
           <w:numId w:val="4"/>
         </w:numPr>
-      </w:pPr>
-      <w:r>
+        <w:rPr>
+          <w:highlight w:val="yellow"/>
+        </w:rPr>
+      </w:pPr>
+      <w:r>
+        <w:rPr>
+          <w:highlight w:val="yellow"/>
+        </w:rPr>
         <w:t>Reference counting and managing COM object lifetime</w:t>
       </w:r>
     </w:p>

</xml_diff>